<commit_message>
Subiendo laboratorio 3 en blanco Servicios y gobernabilidad TI
</commit_message>
<xml_diff>
--- a/trabajos.inacap.2019/Desarrollo del emprendimiento/Proyecto ABPro Nª3/Guía_ABPro Unidad 3.docx
+++ b/trabajos.inacap.2019/Desarrollo del emprendimiento/Proyecto ABPro Nª3/Guía_ABPro Unidad 3.docx
@@ -16,8 +16,6 @@
           <w:lang w:val="es-CL"/>
         </w:rPr>
       </w:pPr>
-      <w:bookmarkStart w:id="0" w:name="_GoBack"/>
-      <w:bookmarkEnd w:id="0"/>
       <w:r>
         <w:rPr>
           <w:rFonts w:asciiTheme="minorHAnsi" w:hAnsiTheme="minorHAnsi" w:cs="Arial"/>
@@ -1676,11 +1674,7 @@
           </mc:Choice>
           <mc:Fallback>
             <w:pict>
-              <v:shapetype w14:anchorId="74A1CF03" id="_x0000_t202" coordsize="21600,21600" o:spt="202" path="m,l,21600r21600,l21600,xe">
-                <v:stroke joinstyle="miter"/>
-                <v:path gradientshapeok="t" o:connecttype="rect"/>
-              </v:shapetype>
-              <v:shape id="_x0000_s1028" type="#_x0000_t202" style="position:absolute;margin-left:.95pt;margin-top:349.1pt;width:168.35pt;height:228.55pt;z-index:251662336;visibility:visible;mso-wrap-style:square;mso-width-percent:0;mso-height-percent:0;mso-wrap-distance-left:9pt;mso-wrap-distance-top:0;mso-wrap-distance-right:9pt;mso-wrap-distance-bottom:0;mso-position-horizontal:absolute;mso-position-horizontal-relative:margin;mso-position-vertical:absolute;mso-position-vertical-relative:page;mso-width-percent:0;mso-height-percent:0;mso-width-relative:page;mso-height-relative:page;v-text-anchor:top" o:gfxdata="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" filled="f" stroked="f" strokecolor="#c30">
+              <v:shape w14:anchorId="74A1CF03" id="_x0000_s1028" type="#_x0000_t202" style="position:absolute;margin-left:.95pt;margin-top:349.1pt;width:168.35pt;height:228.55pt;z-index:251662336;visibility:visible;mso-wrap-style:square;mso-width-percent:0;mso-height-percent:0;mso-wrap-distance-left:9pt;mso-wrap-distance-top:0;mso-wrap-distance-right:9pt;mso-wrap-distance-bottom:0;mso-position-horizontal:absolute;mso-position-horizontal-relative:margin;mso-position-vertical:absolute;mso-position-vertical-relative:page;mso-width-percent:0;mso-height-percent:0;mso-width-relative:page;mso-height-relative:page;v-text-anchor:top" o:gfxdata="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" filled="f" stroked="f" strokecolor="#c30">
                 <v:textbox>
                   <w:txbxContent>
                     <w:p>
@@ -3173,7 +3167,18 @@
           <w:szCs w:val="24"/>
           <w:lang w:eastAsia="en-US" w:bidi="ar-SA"/>
         </w:rPr>
-        <w:t xml:space="preserve"> los contenidos vistos en clases.</w:t>
+        <w:t xml:space="preserve"> los contenidos vist</w:t>
+      </w:r>
+      <w:bookmarkStart w:id="0" w:name="_GoBack"/>
+      <w:bookmarkEnd w:id="0"/>
+      <w:r>
+        <w:rPr>
+          <w:rFonts w:eastAsiaTheme="minorHAnsi" w:cs="Arial"/>
+          <w:color w:val="595959" w:themeColor="text1" w:themeTint="A6"/>
+          <w:szCs w:val="24"/>
+          <w:lang w:eastAsia="en-US" w:bidi="ar-SA"/>
+        </w:rPr>
+        <w:t>os en clases.</w:t>
       </w:r>
     </w:p>
     <w:p>
@@ -3763,7 +3768,7 @@
                 <w:sz w:val="28"/>
                 <w:lang w:val="es-ES" w:eastAsia="es-ES"/>
               </w:rPr>
-              <w:object w:dxaOrig="1551" w:dyaOrig="1004" w14:anchorId="74A1CF05">
+              <w:object w:dxaOrig="2069" w:dyaOrig="1339" w14:anchorId="74A1CF05">
                 <v:shapetype id="_x0000_t75" coordsize="21600,21600" o:spt="75" o:preferrelative="t" path="m@4@5l@4@11@9@11@9@5xe" filled="f" stroked="f">
                   <v:stroke joinstyle="miter"/>
                   <v:formulas>
@@ -3783,10 +3788,10 @@
                   <v:path o:extrusionok="f" gradientshapeok="t" o:connecttype="rect"/>
                   <o:lock v:ext="edit" aspectratio="t"/>
                 </v:shapetype>
-                <v:shape id="_x0000_i1025" type="#_x0000_t75" style="width:77.25pt;height:50.25pt" o:ole="">
+                <v:shape id="_x0000_i1029" type="#_x0000_t75" style="width:103.2pt;height:67.2pt" o:ole="">
                   <v:imagedata r:id="rId11" o:title=""/>
                 </v:shape>
-                <o:OLEObject Type="Embed" ProgID="Word.Document.12" ShapeID="_x0000_i1025" DrawAspect="Icon" ObjectID="_1594043275" r:id="rId12">
+                <o:OLEObject Type="Embed" ProgID="Word.Document.12" ShapeID="_x0000_i1029" DrawAspect="Icon" ObjectID="_1619614752" r:id="rId12">
                   <o:FieldCodes>\s</o:FieldCodes>
                 </o:OLEObject>
               </w:object>
@@ -3865,15 +3870,17 @@
             </w:pPr>
             <w:r>
               <w:rPr>
+                <w:rFonts w:eastAsia="Times New Roman"/>
                 <w:b w:val="0"/>
                 <w:color w:val="404040" w:themeColor="text1" w:themeTint="BF"/>
                 <w:sz w:val="28"/>
+                <w:lang w:eastAsia="es-ES"/>
               </w:rPr>
               <w:object w:dxaOrig="1534" w:dyaOrig="997" w14:anchorId="4EDC93D0">
-                <v:shape id="_x0000_i1026" type="#_x0000_t75" style="width:76.5pt;height:49.5pt" o:ole="">
+                <v:shape id="_x0000_i1026" type="#_x0000_t75" style="width:76.2pt;height:49.8pt" o:ole="">
                   <v:imagedata r:id="rId13" o:title=""/>
                 </v:shape>
-                <o:OLEObject Type="Embed" ProgID="Excel.Sheet.12" ShapeID="_x0000_i1026" DrawAspect="Icon" ObjectID="_1594043276" r:id="rId14"/>
+                <o:OLEObject Type="Embed" ProgID="Excel.Sheet.12" ShapeID="_x0000_i1026" DrawAspect="Icon" ObjectID="_1619614753" r:id="rId14"/>
               </w:object>
             </w:r>
           </w:p>
@@ -9892,7 +9899,7 @@
     </w:rPrDefault>
     <w:pPrDefault/>
   </w:docDefaults>
-  <w:latentStyles w:defLockedState="0" w:defUIPriority="0" w:defSemiHidden="0" w:defUnhideWhenUsed="0" w:defQFormat="0" w:count="375">
+  <w:latentStyles w:defLockedState="0" w:defUIPriority="0" w:defSemiHidden="0" w:defUnhideWhenUsed="0" w:defQFormat="0" w:count="376">
     <w:lsdException w:name="Normal" w:qFormat="1"/>
     <w:lsdException w:name="heading 1" w:qFormat="1"/>
     <w:lsdException w:name="heading 2" w:qFormat="1"/>
@@ -9992,7 +9999,6 @@
     <w:lsdException w:name="HTML Sample" w:semiHidden="1" w:unhideWhenUsed="1"/>
     <w:lsdException w:name="HTML Typewriter" w:semiHidden="1" w:unhideWhenUsed="1"/>
     <w:lsdException w:name="HTML Variable" w:semiHidden="1" w:unhideWhenUsed="1"/>
-    <w:lsdException w:name="Normal Table" w:semiHidden="1" w:unhideWhenUsed="1"/>
     <w:lsdException w:name="annotation subject" w:semiHidden="1" w:unhideWhenUsed="1"/>
     <w:lsdException w:name="No List" w:semiHidden="1" w:unhideWhenUsed="1"/>
     <w:lsdException w:name="Outline List 1" w:semiHidden="1" w:unhideWhenUsed="1"/>
@@ -10039,9 +10045,7 @@
     <w:lsdException w:name="Table Subtle 2" w:semiHidden="1" w:unhideWhenUsed="1"/>
     <w:lsdException w:name="Table Web 1" w:semiHidden="1" w:unhideWhenUsed="1"/>
     <w:lsdException w:name="Table Web 2" w:semiHidden="1" w:unhideWhenUsed="1"/>
-    <w:lsdException w:name="Table Web 3" w:semiHidden="1" w:unhideWhenUsed="1"/>
     <w:lsdException w:name="Balloon Text" w:semiHidden="1" w:unhideWhenUsed="1"/>
-    <w:lsdException w:name="Table Theme" w:semiHidden="1" w:unhideWhenUsed="1"/>
     <w:lsdException w:name="Placeholder Text" w:semiHidden="1" w:uiPriority="99"/>
     <w:lsdException w:name="No Spacing" w:uiPriority="1" w:qFormat="1"/>
     <w:lsdException w:name="Light Shading" w:uiPriority="60"/>
@@ -10261,6 +10265,7 @@
     <w:lsdException w:name="Smart Hyperlink" w:semiHidden="1" w:uiPriority="99" w:unhideWhenUsed="1"/>
     <w:lsdException w:name="Hashtag" w:semiHidden="1" w:uiPriority="99" w:unhideWhenUsed="1"/>
     <w:lsdException w:name="Unresolved Mention" w:semiHidden="1" w:uiPriority="99" w:unhideWhenUsed="1"/>
+    <w:lsdException w:name="Smart Link" w:semiHidden="1" w:uiPriority="99" w:unhideWhenUsed="1"/>
   </w:latentStyles>
   <w:style w:type="paragraph" w:default="1" w:styleId="Normal">
     <w:name w:val="Normal"/>
@@ -11959,21 +11964,6 @@
 </file>
 
 <file path=customXml/item1.xml><?xml version="1.0" encoding="utf-8"?>
-<p:properties xmlns:p="http://schemas.microsoft.com/office/2006/metadata/properties" xmlns:xsi="http://www.w3.org/2001/XMLSchema-instance" xmlns:pc="http://schemas.microsoft.com/office/infopath/2007/PartnerControls">
-  <documentManagement/>
-</p:properties>
-</file>
-
-<file path=customXml/item2.xml><?xml version="1.0" encoding="utf-8"?>
-<?mso-contentType ?>
-<FormTemplates xmlns="http://schemas.microsoft.com/sharepoint/v3/contenttype/forms">
-  <Display>DocumentLibraryForm</Display>
-  <Edit>DocumentLibraryForm</Edit>
-  <New>DocumentLibraryForm</New>
-</FormTemplates>
-</file>
-
-<file path=customXml/item3.xml><?xml version="1.0" encoding="utf-8"?>
 <ct:contentTypeSchema xmlns:ct="http://schemas.microsoft.com/office/2006/metadata/contentType" xmlns:ma="http://schemas.microsoft.com/office/2006/metadata/properties/metaAttributes" ct:_="" ma:_="" ma:contentTypeName="Documento" ma:contentTypeID="0x01010086D96C47A409B548ACEBBE6FA2D71B6E" ma:contentTypeVersion="0" ma:contentTypeDescription="Crear nuevo documento." ma:contentTypeScope="" ma:versionID="85a53eb2470820fd56cf9fb185a2c07f">
   <xsd:schema xmlns:xsd="http://www.w3.org/2001/XMLSchema" xmlns:xs="http://www.w3.org/2001/XMLSchema" xmlns:p="http://schemas.microsoft.com/office/2006/metadata/properties" targetNamespace="http://schemas.microsoft.com/office/2006/metadata/properties" ma:root="true" ma:fieldsID="3f6edc329ff236629c56e3b879b320d0">
     <xsd:element name="properties">
@@ -12087,28 +12077,26 @@
 </ct:contentTypeSchema>
 </file>
 
+<file path=customXml/item2.xml><?xml version="1.0" encoding="utf-8"?>
+<?mso-contentType ?>
+<FormTemplates xmlns="http://schemas.microsoft.com/sharepoint/v3/contenttype/forms">
+  <Display>DocumentLibraryForm</Display>
+  <Edit>DocumentLibraryForm</Edit>
+  <New>DocumentLibraryForm</New>
+</FormTemplates>
+</file>
+
+<file path=customXml/item3.xml><?xml version="1.0" encoding="utf-8"?>
+<p:properties xmlns:p="http://schemas.microsoft.com/office/2006/metadata/properties" xmlns:xsi="http://www.w3.org/2001/XMLSchema-instance" xmlns:pc="http://schemas.microsoft.com/office/infopath/2007/PartnerControls">
+  <documentManagement/>
+</p:properties>
+</file>
+
 <file path=customXml/item4.xml><?xml version="1.0" encoding="utf-8"?>
 <b:Sources xmlns:b="http://schemas.openxmlformats.org/officeDocument/2006/bibliography" xmlns="http://schemas.openxmlformats.org/officeDocument/2006/bibliography" SelectedStyle="\APA.XSL" StyleName="APA"/>
 </file>
 
 <file path=customXml/itemProps1.xml><?xml version="1.0" encoding="utf-8"?>
-<ds:datastoreItem xmlns:ds="http://schemas.openxmlformats.org/officeDocument/2006/customXml" ds:itemID="{362AA215-FD2D-4D0B-9619-8EB51EEEFEFE}">
-  <ds:schemaRefs>
-    <ds:schemaRef ds:uri="http://schemas.microsoft.com/office/2006/metadata/properties"/>
-    <ds:schemaRef ds:uri="http://schemas.microsoft.com/office/infopath/2007/PartnerControls"/>
-  </ds:schemaRefs>
-</ds:datastoreItem>
-</file>
-
-<file path=customXml/itemProps2.xml><?xml version="1.0" encoding="utf-8"?>
-<ds:datastoreItem xmlns:ds="http://schemas.openxmlformats.org/officeDocument/2006/customXml" ds:itemID="{912518E9-D2AD-41FE-982F-A66447E9086B}">
-  <ds:schemaRefs>
-    <ds:schemaRef ds:uri="http://schemas.microsoft.com/sharepoint/v3/contenttype/forms"/>
-  </ds:schemaRefs>
-</ds:datastoreItem>
-</file>
-
-<file path=customXml/itemProps3.xml><?xml version="1.0" encoding="utf-8"?>
 <ds:datastoreItem xmlns:ds="http://schemas.openxmlformats.org/officeDocument/2006/customXml" ds:itemID="{753D5FB9-1EDD-4E92-BF6E-926669DB86C9}">
   <ds:schemaRefs>
     <ds:schemaRef ds:uri="http://schemas.microsoft.com/office/2006/metadata/contentType"/>
@@ -12124,8 +12112,25 @@
 </ds:datastoreItem>
 </file>
 
+<file path=customXml/itemProps2.xml><?xml version="1.0" encoding="utf-8"?>
+<ds:datastoreItem xmlns:ds="http://schemas.openxmlformats.org/officeDocument/2006/customXml" ds:itemID="{912518E9-D2AD-41FE-982F-A66447E9086B}">
+  <ds:schemaRefs>
+    <ds:schemaRef ds:uri="http://schemas.microsoft.com/sharepoint/v3/contenttype/forms"/>
+  </ds:schemaRefs>
+</ds:datastoreItem>
+</file>
+
+<file path=customXml/itemProps3.xml><?xml version="1.0" encoding="utf-8"?>
+<ds:datastoreItem xmlns:ds="http://schemas.openxmlformats.org/officeDocument/2006/customXml" ds:itemID="{362AA215-FD2D-4D0B-9619-8EB51EEEFEFE}">
+  <ds:schemaRefs>
+    <ds:schemaRef ds:uri="http://schemas.microsoft.com/office/2006/metadata/properties"/>
+    <ds:schemaRef ds:uri="http://schemas.microsoft.com/office/infopath/2007/PartnerControls"/>
+  </ds:schemaRefs>
+</ds:datastoreItem>
+</file>
+
 <file path=customXml/itemProps4.xml><?xml version="1.0" encoding="utf-8"?>
-<ds:datastoreItem xmlns:ds="http://schemas.openxmlformats.org/officeDocument/2006/customXml" ds:itemID="{D40874BC-382B-44EB-99C7-E08CB4092C7A}">
+<ds:datastoreItem xmlns:ds="http://schemas.openxmlformats.org/officeDocument/2006/customXml" ds:itemID="{7D10E4D0-F7C7-43E1-9DA7-CF0765767B67}">
   <ds:schemaRefs>
     <ds:schemaRef ds:uri="http://schemas.openxmlformats.org/officeDocument/2006/bibliography"/>
   </ds:schemaRefs>

</xml_diff>